<commit_message>
agregue manual de usuario
</commit_message>
<xml_diff>
--- a/Documentacion final.docx
+++ b/Documentacion final.docx
@@ -738,6 +738,13 @@
     </w:sdt>
     <w:sdt>
       <w:sdtPr>
+        <w:rPr>
+          <w:rFonts w:asciiTheme="minorHAnsi" w:eastAsiaTheme="minorEastAsia" w:hAnsiTheme="minorHAnsi" w:cstheme="minorBidi"/>
+          <w:color w:val="auto"/>
+          <w:sz w:val="17"/>
+          <w:szCs w:val="17"/>
+          <w:lang w:eastAsia="ja-JP"/>
+        </w:rPr>
         <w:id w:val="289639189"/>
         <w:docPartObj>
           <w:docPartGallery w:val="Table of Contents"/>
@@ -746,14 +753,9 @@
       </w:sdtPr>
       <w:sdtEndPr>
         <w:rPr>
-          <w:rFonts w:asciiTheme="minorHAnsi" w:eastAsiaTheme="minorEastAsia" w:hAnsiTheme="minorHAnsi" w:cstheme="minorBidi"/>
           <w:b/>
           <w:bCs/>
           <w:noProof/>
-          <w:color w:val="auto"/>
-          <w:sz w:val="17"/>
-          <w:szCs w:val="17"/>
-          <w:lang w:eastAsia="ja-JP"/>
         </w:rPr>
       </w:sdtEndPr>
       <w:sdtContent>
@@ -1225,8 +1227,6 @@
         </w:rPr>
         <w:br w:type="page"/>
       </w:r>
-      <w:bookmarkStart w:id="0" w:name="_GoBack"/>
-      <w:bookmarkEnd w:id="0"/>
     </w:p>
     <w:p>
       <w:pPr>
@@ -1250,82 +1250,82 @@
           <w:lang w:val="es-CR"/>
         </w:rPr>
       </w:pPr>
-      <w:bookmarkStart w:id="1" w:name="_Toc384083369"/>
+      <w:bookmarkStart w:id="0" w:name="_Toc384083369"/>
       <w:r>
         <w:rPr>
           <w:lang w:val="es-CR"/>
         </w:rPr>
         <w:t>Descripción del Problema.</w:t>
       </w:r>
+      <w:bookmarkEnd w:id="0"/>
+    </w:p>
+    <w:p>
+      <w:pPr>
+        <w:rPr>
+          <w:lang w:val="es-CR"/>
+        </w:rPr>
+      </w:pPr>
+    </w:p>
+    <w:p>
+      <w:pPr>
+        <w:rPr>
+          <w:lang w:val="es-CR"/>
+        </w:rPr>
+      </w:pPr>
+      <w:r>
+        <w:rPr>
+          <w:lang w:val="es-CR"/>
+        </w:rPr>
+        <w:t>Se nos pidió crear un programa de mensajería que creara una conexión entre 2 computadoras por medio de sockets siguiendo el modelo TCP/IP.</w:t>
+      </w:r>
+    </w:p>
+    <w:p>
+      <w:pPr>
+        <w:rPr>
+          <w:lang w:val="es-CR"/>
+        </w:rPr>
+      </w:pPr>
+      <w:r>
+        <w:rPr>
+          <w:lang w:val="es-CR"/>
+        </w:rPr>
+        <w:t>Era necesario que un solo programa funcionara tanto como cliente como servidor, esto para poder enviar mensajes entre 2 computadoras sin la necesidad de crear más de una aplicación.</w:t>
+      </w:r>
+    </w:p>
+    <w:p>
+      <w:pPr>
+        <w:rPr>
+          <w:lang w:val="es-CR"/>
+        </w:rPr>
+      </w:pPr>
+      <w:r>
+        <w:rPr>
+          <w:lang w:val="es-CR"/>
+        </w:rPr>
+        <w:t>Además de esto, debía poder almacenar y consultar contactos de una manera per</w:t>
+      </w:r>
+      <w:r>
+        <w:rPr>
+          <w:lang w:val="es-CR"/>
+        </w:rPr>
+        <w:t>sistente en un archivo de texto.</w:t>
+      </w:r>
+    </w:p>
+    <w:p>
+      <w:pPr>
+        <w:pStyle w:val="Heading1"/>
+        <w:rPr>
+          <w:lang w:val="es-CR"/>
+        </w:rPr>
+      </w:pPr>
+      <w:bookmarkStart w:id="1" w:name="_Toc384083370"/>
+      <w:r>
+        <w:rPr>
+          <w:lang w:val="es-CR"/>
+        </w:rPr>
+        <w:t>Librerías usadas.</w:t>
+      </w:r>
       <w:bookmarkEnd w:id="1"/>
-    </w:p>
-    <w:p>
-      <w:pPr>
-        <w:rPr>
-          <w:lang w:val="es-CR"/>
-        </w:rPr>
-      </w:pPr>
-    </w:p>
-    <w:p>
-      <w:pPr>
-        <w:rPr>
-          <w:lang w:val="es-CR"/>
-        </w:rPr>
-      </w:pPr>
-      <w:r>
-        <w:rPr>
-          <w:lang w:val="es-CR"/>
-        </w:rPr>
-        <w:t>Se nos pidió crear un programa de mensajería que creara una conexión entre 2 computadoras por medio de sockets siguiendo el modelo TCP/IP.</w:t>
-      </w:r>
-    </w:p>
-    <w:p>
-      <w:pPr>
-        <w:rPr>
-          <w:lang w:val="es-CR"/>
-        </w:rPr>
-      </w:pPr>
-      <w:r>
-        <w:rPr>
-          <w:lang w:val="es-CR"/>
-        </w:rPr>
-        <w:t>Era necesario que un solo programa funcionara tanto como cliente como servidor, esto para poder enviar mensajes entre 2 computadoras sin la necesidad de crear más de una aplicación.</w:t>
-      </w:r>
-    </w:p>
-    <w:p>
-      <w:pPr>
-        <w:rPr>
-          <w:lang w:val="es-CR"/>
-        </w:rPr>
-      </w:pPr>
-      <w:r>
-        <w:rPr>
-          <w:lang w:val="es-CR"/>
-        </w:rPr>
-        <w:t>Además de esto, debía poder almacenar y consultar contactos de una manera per</w:t>
-      </w:r>
-      <w:r>
-        <w:rPr>
-          <w:lang w:val="es-CR"/>
-        </w:rPr>
-        <w:t>sistente en un archivo de texto.</w:t>
-      </w:r>
-    </w:p>
-    <w:p>
-      <w:pPr>
-        <w:pStyle w:val="Heading1"/>
-        <w:rPr>
-          <w:lang w:val="es-CR"/>
-        </w:rPr>
-      </w:pPr>
-      <w:bookmarkStart w:id="2" w:name="_Toc384083370"/>
-      <w:r>
-        <w:rPr>
-          <w:lang w:val="es-CR"/>
-        </w:rPr>
-        <w:t>Librerías usadas.</w:t>
-      </w:r>
-      <w:bookmarkEnd w:id="2"/>
     </w:p>
     <w:p>
       <w:pPr>
@@ -1859,7 +1859,7 @@
           <w:lang w:val="es-CR"/>
         </w:rPr>
       </w:pPr>
-      <w:bookmarkStart w:id="3" w:name="_Toc384083371"/>
+      <w:bookmarkStart w:id="2" w:name="_Toc384083371"/>
       <w:r>
         <w:rPr>
           <w:lang w:val="es-CR"/>
@@ -1873,7 +1873,7 @@
         </w:rPr>
         <w:t xml:space="preserve"> del programa.</w:t>
       </w:r>
-      <w:bookmarkEnd w:id="3"/>
+      <w:bookmarkEnd w:id="2"/>
     </w:p>
     <w:p>
       <w:pPr>
@@ -1998,14 +1998,14 @@
           <w:lang w:val="es-CR"/>
         </w:rPr>
       </w:pPr>
-      <w:bookmarkStart w:id="4" w:name="_Toc384083372"/>
+      <w:bookmarkStart w:id="3" w:name="_Toc384083372"/>
       <w:r>
         <w:rPr>
           <w:lang w:val="es-CR"/>
         </w:rPr>
         <w:t>Algoritmos Implementados.</w:t>
       </w:r>
-      <w:bookmarkEnd w:id="4"/>
+      <w:bookmarkEnd w:id="3"/>
     </w:p>
     <w:p>
       <w:pPr>
@@ -2357,14 +2357,14 @@
           <w:lang w:val="es-CR"/>
         </w:rPr>
       </w:pPr>
-      <w:bookmarkStart w:id="5" w:name="_Toc384083373"/>
+      <w:bookmarkStart w:id="4" w:name="_Toc384083373"/>
       <w:r>
         <w:rPr>
           <w:lang w:val="es-CR"/>
         </w:rPr>
         <w:t>Análisis de resultados.</w:t>
       </w:r>
-      <w:bookmarkEnd w:id="5"/>
+      <w:bookmarkEnd w:id="4"/>
     </w:p>
     <w:p>
       <w:pPr>
@@ -2501,11 +2501,214 @@
     </w:p>
     <w:p>
       <w:pPr>
+        <w:rPr>
+          <w:lang w:val="es-CR"/>
+        </w:rPr>
+      </w:pPr>
+    </w:p>
+    <w:p>
+      <w:pPr>
         <w:pStyle w:val="Heading1"/>
         <w:rPr>
           <w:lang w:val="es-CR"/>
         </w:rPr>
       </w:pPr>
+      <w:r>
+        <w:rPr>
+          <w:lang w:val="es-CR"/>
+        </w:rPr>
+        <w:t>Manual de usuario.</w:t>
+      </w:r>
+    </w:p>
+    <w:p>
+      <w:pPr>
+        <w:pStyle w:val="ListParagraph"/>
+        <w:numPr>
+          <w:ilvl w:val="0"/>
+          <w:numId w:val="6"/>
+        </w:numPr>
+        <w:rPr>
+          <w:lang w:val="es-CR"/>
+        </w:rPr>
+      </w:pPr>
+      <w:r>
+        <w:rPr>
+          <w:lang w:val="es-CR"/>
+        </w:rPr>
+        <w:t xml:space="preserve">Necesitan clonar el repositorio de </w:t>
+      </w:r>
+      <w:proofErr w:type="spellStart"/>
+      <w:r>
+        <w:rPr>
+          <w:lang w:val="es-CR"/>
+        </w:rPr>
+        <w:t>github</w:t>
+      </w:r>
+      <w:proofErr w:type="spellEnd"/>
+      <w:r>
+        <w:rPr>
+          <w:lang w:val="es-CR"/>
+        </w:rPr>
+        <w:t>, para esto utilizan el comando git clone dirección/de/repositorio.</w:t>
+      </w:r>
+      <w:bookmarkStart w:id="5" w:name="_GoBack"/>
+      <w:bookmarkEnd w:id="5"/>
+    </w:p>
+    <w:p>
+      <w:pPr>
+        <w:pStyle w:val="ListParagraph"/>
+        <w:numPr>
+          <w:ilvl w:val="0"/>
+          <w:numId w:val="6"/>
+        </w:numPr>
+        <w:rPr>
+          <w:lang w:val="es-CR"/>
+        </w:rPr>
+      </w:pPr>
+      <w:r>
+        <w:rPr>
+          <w:lang w:val="es-CR"/>
+        </w:rPr>
+        <w:t>Una vez que el repositorio se clono y los archivos se descargaron, se dirigen a la carpeta por medio del comando cd dirección/de/la/carpeta</w:t>
+      </w:r>
+    </w:p>
+    <w:p>
+      <w:pPr>
+        <w:pStyle w:val="ListParagraph"/>
+        <w:numPr>
+          <w:ilvl w:val="0"/>
+          <w:numId w:val="6"/>
+        </w:numPr>
+        <w:rPr>
+          <w:lang w:val="es-CR"/>
+        </w:rPr>
+      </w:pPr>
+      <w:r>
+        <w:rPr>
+          <w:lang w:val="es-CR"/>
+        </w:rPr>
+        <w:t xml:space="preserve">Ahora ingresamos </w:t>
+      </w:r>
+      <w:proofErr w:type="spellStart"/>
+      <w:r>
+        <w:rPr>
+          <w:lang w:val="es-CR"/>
+        </w:rPr>
+        <w:t>make</w:t>
+      </w:r>
+      <w:proofErr w:type="spellEnd"/>
+      <w:r>
+        <w:rPr>
+          <w:lang w:val="es-CR"/>
+        </w:rPr>
+        <w:t xml:space="preserve"> en la consola, lo que realizará la compilación automática de los archivos</w:t>
+      </w:r>
+    </w:p>
+    <w:p>
+      <w:pPr>
+        <w:pStyle w:val="ListParagraph"/>
+        <w:numPr>
+          <w:ilvl w:val="0"/>
+          <w:numId w:val="6"/>
+        </w:numPr>
+        <w:rPr>
+          <w:lang w:val="es-CR"/>
+        </w:rPr>
+      </w:pPr>
+      <w:r>
+        <w:rPr>
+          <w:lang w:val="es-CR"/>
+        </w:rPr>
+        <w:t>Para correrlo, ingresamos ./</w:t>
+      </w:r>
+      <w:proofErr w:type="spellStart"/>
+      <w:r>
+        <w:rPr>
+          <w:lang w:val="es-CR"/>
+        </w:rPr>
+        <w:t>Communicator.out</w:t>
+      </w:r>
+      <w:proofErr w:type="spellEnd"/>
+    </w:p>
+    <w:p>
+      <w:pPr>
+        <w:pStyle w:val="ListParagraph"/>
+        <w:numPr>
+          <w:ilvl w:val="0"/>
+          <w:numId w:val="6"/>
+        </w:numPr>
+        <w:rPr>
+          <w:lang w:val="es-CR"/>
+        </w:rPr>
+      </w:pPr>
+      <w:r>
+        <w:rPr>
+          <w:lang w:val="es-CR"/>
+        </w:rPr>
+        <w:t>Ahora, si seleccionamos la opción 1, el programa nos solicitara los datos del contacto que deseen agregar.</w:t>
+      </w:r>
+    </w:p>
+    <w:p>
+      <w:pPr>
+        <w:pStyle w:val="ListParagraph"/>
+        <w:numPr>
+          <w:ilvl w:val="0"/>
+          <w:numId w:val="6"/>
+        </w:numPr>
+        <w:rPr>
+          <w:lang w:val="es-CR"/>
+        </w:rPr>
+      </w:pPr>
+      <w:r>
+        <w:rPr>
+          <w:lang w:val="es-CR"/>
+        </w:rPr>
+        <w:t>Si seleccionamos la opción 2, Communicator imprimirá todos los contactos existentes dentro del archivo contactos.txt</w:t>
+      </w:r>
+    </w:p>
+    <w:p>
+      <w:pPr>
+        <w:pStyle w:val="ListParagraph"/>
+        <w:numPr>
+          <w:ilvl w:val="0"/>
+          <w:numId w:val="6"/>
+        </w:numPr>
+        <w:rPr>
+          <w:lang w:val="es-CR"/>
+        </w:rPr>
+      </w:pPr>
+      <w:r>
+        <w:rPr>
+          <w:lang w:val="es-CR"/>
+        </w:rPr>
+        <w:t>Si seleccionamos la opción 3, Communicator nos solicitara el nombre del contacto con el cual queremos iniciar un chat, una vez lo ingresamos intentará realizar la conexión y en caso de que sea exitosa, podrán intercambiar mensajes con el contacto</w:t>
+      </w:r>
+    </w:p>
+    <w:p>
+      <w:pPr>
+        <w:pStyle w:val="ListParagraph"/>
+        <w:numPr>
+          <w:ilvl w:val="0"/>
+          <w:numId w:val="6"/>
+        </w:numPr>
+        <w:rPr>
+          <w:lang w:val="es-CR"/>
+        </w:rPr>
+      </w:pPr>
+      <w:r>
+        <w:rPr>
+          <w:lang w:val="es-CR"/>
+        </w:rPr>
+        <w:t>Si seleccionan la opción 0 del menú, el programa se cierra automáticamente.</w:t>
+      </w:r>
+    </w:p>
+    <w:p>
+      <w:pPr>
+        <w:pStyle w:val="Heading1"/>
+        <w:rPr>
+          <w:lang w:val="es-CR"/>
+        </w:rPr>
+      </w:pPr>
       <w:bookmarkStart w:id="6" w:name="_Toc384083374"/>
       <w:r>
         <w:rPr>
@@ -2532,6 +2735,7 @@
         <w:rPr>
           <w:lang w:val="es-CR"/>
         </w:rPr>
+        <w:lastRenderedPageBreak/>
         <w:t>Durante la realización de la tarea programada, llegamos a darnos cuenta que el lenguaje de programación C es un lenguaje muy poderoso, que permite la realización de diversos tipos de programas, y que está muy bien documentado en internet y libros debido a los más de 40 años de existencia del mismo.</w:t>
       </w:r>
     </w:p>
@@ -2749,7 +2953,7 @@
           <w:rPr>
             <w:noProof/>
           </w:rPr>
-          <w:t>6</w:t>
+          <w:t>7</w:t>
         </w:r>
         <w:r>
           <w:rPr>
@@ -3135,6 +3339,95 @@
     </w:lvl>
   </w:abstractNum>
   <w:abstractNum w:abstractNumId="3">
+    <w:nsid w:val="618441EB"/>
+    <w:multiLevelType w:val="hybridMultilevel"/>
+    <w:tmpl w:val="CC0EE9A4"/>
+    <w:lvl w:ilvl="0" w:tplc="140A0011">
+      <w:start w:val="1"/>
+      <w:numFmt w:val="decimal"/>
+      <w:lvlText w:val="%1)"/>
+      <w:lvlJc w:val="left"/>
+      <w:pPr>
+        <w:ind w:left="720" w:hanging="360"/>
+      </w:pPr>
+      <w:rPr>
+        <w:rFonts w:hint="default"/>
+      </w:rPr>
+    </w:lvl>
+    <w:lvl w:ilvl="1" w:tplc="140A0019" w:tentative="1">
+      <w:start w:val="1"/>
+      <w:numFmt w:val="lowerLetter"/>
+      <w:lvlText w:val="%2."/>
+      <w:lvlJc w:val="left"/>
+      <w:pPr>
+        <w:ind w:left="1440" w:hanging="360"/>
+      </w:pPr>
+    </w:lvl>
+    <w:lvl w:ilvl="2" w:tplc="140A001B" w:tentative="1">
+      <w:start w:val="1"/>
+      <w:numFmt w:val="lowerRoman"/>
+      <w:lvlText w:val="%3."/>
+      <w:lvlJc w:val="right"/>
+      <w:pPr>
+        <w:ind w:left="2160" w:hanging="180"/>
+      </w:pPr>
+    </w:lvl>
+    <w:lvl w:ilvl="3" w:tplc="140A000F" w:tentative="1">
+      <w:start w:val="1"/>
+      <w:numFmt w:val="decimal"/>
+      <w:lvlText w:val="%4."/>
+      <w:lvlJc w:val="left"/>
+      <w:pPr>
+        <w:ind w:left="2880" w:hanging="360"/>
+      </w:pPr>
+    </w:lvl>
+    <w:lvl w:ilvl="4" w:tplc="140A0019" w:tentative="1">
+      <w:start w:val="1"/>
+      <w:numFmt w:val="lowerLetter"/>
+      <w:lvlText w:val="%5."/>
+      <w:lvlJc w:val="left"/>
+      <w:pPr>
+        <w:ind w:left="3600" w:hanging="360"/>
+      </w:pPr>
+    </w:lvl>
+    <w:lvl w:ilvl="5" w:tplc="140A001B" w:tentative="1">
+      <w:start w:val="1"/>
+      <w:numFmt w:val="lowerRoman"/>
+      <w:lvlText w:val="%6."/>
+      <w:lvlJc w:val="right"/>
+      <w:pPr>
+        <w:ind w:left="4320" w:hanging="180"/>
+      </w:pPr>
+    </w:lvl>
+    <w:lvl w:ilvl="6" w:tplc="140A000F" w:tentative="1">
+      <w:start w:val="1"/>
+      <w:numFmt w:val="decimal"/>
+      <w:lvlText w:val="%7."/>
+      <w:lvlJc w:val="left"/>
+      <w:pPr>
+        <w:ind w:left="5040" w:hanging="360"/>
+      </w:pPr>
+    </w:lvl>
+    <w:lvl w:ilvl="7" w:tplc="140A0019" w:tentative="1">
+      <w:start w:val="1"/>
+      <w:numFmt w:val="lowerLetter"/>
+      <w:lvlText w:val="%8."/>
+      <w:lvlJc w:val="left"/>
+      <w:pPr>
+        <w:ind w:left="5760" w:hanging="360"/>
+      </w:pPr>
+    </w:lvl>
+    <w:lvl w:ilvl="8" w:tplc="140A001B" w:tentative="1">
+      <w:start w:val="1"/>
+      <w:numFmt w:val="lowerRoman"/>
+      <w:lvlText w:val="%9."/>
+      <w:lvlJc w:val="right"/>
+      <w:pPr>
+        <w:ind w:left="6480" w:hanging="180"/>
+      </w:pPr>
+    </w:lvl>
+  </w:abstractNum>
+  <w:abstractNum w:abstractNumId="4">
     <w:nsid w:val="7E0608B8"/>
     <w:multiLevelType w:val="hybridMultilevel"/>
     <w:tmpl w:val="BA48E97A"/>
@@ -3246,7 +3539,7 @@
       </w:rPr>
     </w:lvl>
   </w:abstractNum>
-  <w:abstractNum w:abstractNumId="4">
+  <w:abstractNum w:abstractNumId="5">
     <w:nsid w:val="7EC05455"/>
     <w:multiLevelType w:val="hybridMultilevel"/>
     <w:tmpl w:val="1E38928A"/>
@@ -3359,10 +3652,10 @@
     </w:lvl>
   </w:abstractNum>
   <w:num w:numId="1">
-    <w:abstractNumId w:val="3"/>
+    <w:abstractNumId w:val="4"/>
   </w:num>
   <w:num w:numId="2">
-    <w:abstractNumId w:val="4"/>
+    <w:abstractNumId w:val="5"/>
   </w:num>
   <w:num w:numId="3">
     <w:abstractNumId w:val="0"/>
@@ -3372,6 +3665,9 @@
   </w:num>
   <w:num w:numId="5">
     <w:abstractNumId w:val="1"/>
+  </w:num>
+  <w:num w:numId="6">
+    <w:abstractNumId w:val="3"/>
   </w:num>
 </w:numbering>
 </file>
@@ -4774,7 +5070,7 @@
 </file>
 
 <file path=customXml/itemProps3.xml><?xml version="1.0" encoding="utf-8"?>
-<ds:datastoreItem xmlns:ds="http://schemas.openxmlformats.org/officeDocument/2006/customXml" ds:itemID="{6CE92D74-475E-4907-8256-76388D74837A}">
+<ds:datastoreItem xmlns:ds="http://schemas.openxmlformats.org/officeDocument/2006/customXml" ds:itemID="{FEA4BBD8-3E00-4CA7-ADAF-23FA3F96D323}">
   <ds:schemaRefs>
     <ds:schemaRef ds:uri="http://schemas.openxmlformats.org/officeDocument/2006/bibliography"/>
   </ds:schemaRefs>

</xml_diff>